<commit_message>
TS 6.1 PP files Tamil 15/06/2021
</commit_message>
<xml_diff>
--- a/TS-Padam/TS-6.1/TS 6.1 Tamil Pada Paatam Corrections.docx
+++ b/TS-Padam/TS-6.1/TS 6.1 Tamil Pada Paatam Corrections.docx
@@ -59,21 +59,9 @@
           <w:bCs/>
           <w:sz w:val="32"/>
           <w:szCs w:val="32"/>
-          <w:highlight w:val="red"/>
           <w:u w:val="single"/>
         </w:rPr>
-        <w:t>????</w:t>
-      </w:r>
-      <w:r>
-        <w:rPr>
-          <w:b/>
-          <w:bCs/>
-          <w:sz w:val="32"/>
-          <w:szCs w:val="32"/>
-          <w:highlight w:val="red"/>
-          <w:u w:val="single"/>
-        </w:rPr>
-        <w:t>2020</w:t>
+        <w:t>June 30,2021</w:t>
       </w:r>
       <w:r>
         <w:rPr>
@@ -307,23 +295,13 @@
                 <w:szCs w:val="28"/>
               </w:rPr>
             </w:pPr>
-            <w:proofErr w:type="spellStart"/>
-            <w:r>
-              <w:rPr>
-                <w:b/>
-                <w:sz w:val="28"/>
-                <w:szCs w:val="28"/>
-              </w:rPr>
-              <w:t>Panchaati</w:t>
-            </w:r>
-            <w:proofErr w:type="spellEnd"/>
-            <w:r>
-              <w:rPr>
-                <w:b/>
-                <w:sz w:val="28"/>
-                <w:szCs w:val="28"/>
-              </w:rPr>
-              <w:t xml:space="preserve"> No. 16</w:t>
+            <w:r>
+              <w:rPr>
+                <w:b/>
+                <w:sz w:val="28"/>
+                <w:szCs w:val="28"/>
+              </w:rPr>
+              <w:t>Panchaati No. 16</w:t>
             </w:r>
           </w:p>
         </w:tc>
@@ -946,20 +924,8 @@
                 <w:sz w:val="28"/>
                 <w:szCs w:val="28"/>
               </w:rPr>
-              <w:t xml:space="preserve"> </w:t>
-            </w:r>
-            <w:proofErr w:type="spellStart"/>
-            <w:r>
-              <w:rPr>
-                <w:rFonts w:cs="Arial"/>
-                <w:b/>
-                <w:bCs/>
-                <w:sz w:val="28"/>
-                <w:szCs w:val="28"/>
-              </w:rPr>
-              <w:t>Vaakyam</w:t>
-            </w:r>
-            <w:proofErr w:type="spellEnd"/>
+              <w:t xml:space="preserve"> Vaakyam</w:t>
+            </w:r>
           </w:p>
           <w:p>
             <w:pPr>
@@ -1011,7 +977,6 @@
                 <w:szCs w:val="28"/>
               </w:rPr>
             </w:pPr>
-            <w:proofErr w:type="spellStart"/>
             <w:r>
               <w:rPr>
                 <w:rFonts w:cs="Arial"/>
@@ -1020,18 +985,7 @@
                 <w:sz w:val="28"/>
                 <w:szCs w:val="28"/>
               </w:rPr>
-              <w:t>Panchaati</w:t>
-            </w:r>
-            <w:proofErr w:type="spellEnd"/>
-            <w:r>
-              <w:rPr>
-                <w:rFonts w:cs="Arial"/>
-                <w:b/>
-                <w:bCs/>
-                <w:sz w:val="28"/>
-                <w:szCs w:val="28"/>
-              </w:rPr>
-              <w:t xml:space="preserve"> No. 24</w:t>
+              <w:t>Panchaati No. 24</w:t>
             </w:r>
           </w:p>
         </w:tc>
@@ -1481,20 +1435,8 @@
                 <w:sz w:val="28"/>
                 <w:szCs w:val="28"/>
               </w:rPr>
-              <w:t xml:space="preserve"> </w:t>
-            </w:r>
-            <w:proofErr w:type="spellStart"/>
-            <w:r>
-              <w:rPr>
-                <w:rFonts w:cs="Arial"/>
-                <w:b/>
-                <w:bCs/>
-                <w:sz w:val="28"/>
-                <w:szCs w:val="28"/>
-              </w:rPr>
-              <w:t>Vaakyam</w:t>
-            </w:r>
-            <w:proofErr w:type="spellEnd"/>
+              <w:t xml:space="preserve"> Vaakyam</w:t>
+            </w:r>
           </w:p>
           <w:p>
             <w:pPr>
@@ -1546,7 +1488,6 @@
                 <w:szCs w:val="28"/>
               </w:rPr>
             </w:pPr>
-            <w:proofErr w:type="spellStart"/>
             <w:r>
               <w:rPr>
                 <w:rFonts w:cs="Arial"/>
@@ -1555,18 +1496,7 @@
                 <w:sz w:val="28"/>
                 <w:szCs w:val="28"/>
               </w:rPr>
-              <w:t>Panchaati</w:t>
-            </w:r>
-            <w:proofErr w:type="spellEnd"/>
-            <w:r>
-              <w:rPr>
-                <w:rFonts w:cs="Arial"/>
-                <w:b/>
-                <w:bCs/>
-                <w:sz w:val="28"/>
-                <w:szCs w:val="28"/>
-              </w:rPr>
-              <w:t xml:space="preserve"> No. 36</w:t>
+              <w:t>Panchaati No. 36</w:t>
             </w:r>
           </w:p>
         </w:tc>
@@ -1973,27 +1903,7 @@
                 <w:sz w:val="28"/>
                 <w:szCs w:val="40"/>
               </w:rPr>
-              <w:t xml:space="preserve">(it is </w:t>
-            </w:r>
-            <w:proofErr w:type="spellStart"/>
-            <w:r>
-              <w:rPr>
-                <w:rFonts w:cs="Arial"/>
-                <w:b/>
-                <w:sz w:val="28"/>
-                <w:szCs w:val="40"/>
-              </w:rPr>
-              <w:t>hraswam</w:t>
-            </w:r>
-            <w:proofErr w:type="spellEnd"/>
-            <w:r>
-              <w:rPr>
-                <w:rFonts w:cs="Arial"/>
-                <w:b/>
-                <w:sz w:val="28"/>
-                <w:szCs w:val="40"/>
-              </w:rPr>
-              <w:t>)</w:t>
+              <w:t>(it is hraswam)</w:t>
             </w:r>
           </w:p>
         </w:tc>
@@ -2074,7 +1984,6 @@
                 <w:szCs w:val="28"/>
               </w:rPr>
             </w:pPr>
-            <w:proofErr w:type="spellStart"/>
             <w:r>
               <w:rPr>
                 <w:rFonts w:cs="Arial"/>
@@ -2082,17 +1991,7 @@
                 <w:sz w:val="28"/>
                 <w:szCs w:val="28"/>
               </w:rPr>
-              <w:t>Panchaati</w:t>
-            </w:r>
-            <w:proofErr w:type="spellEnd"/>
-            <w:r>
-              <w:rPr>
-                <w:rFonts w:cs="Arial"/>
-                <w:b/>
-                <w:sz w:val="28"/>
-                <w:szCs w:val="28"/>
-              </w:rPr>
-              <w:t xml:space="preserve"> No. 36</w:t>
+              <w:t>Panchaati No. 36</w:t>
             </w:r>
           </w:p>
         </w:tc>
@@ -2684,19 +2583,8 @@
                 <w:szCs w:val="28"/>
               </w:rPr>
               <w:lastRenderedPageBreak/>
-              <w:t xml:space="preserve">TS 6.1.6.7 - </w:t>
-            </w:r>
-            <w:proofErr w:type="spellStart"/>
-            <w:r>
-              <w:rPr>
-                <w:rFonts w:cs="Arial"/>
-                <w:b/>
-                <w:sz w:val="28"/>
-                <w:szCs w:val="28"/>
-              </w:rPr>
-              <w:t>Vaakyam</w:t>
-            </w:r>
-            <w:proofErr w:type="spellEnd"/>
+              <w:t>TS 6.1.6.7 - Vaakyam</w:t>
+            </w:r>
           </w:p>
           <w:p>
             <w:pPr>
@@ -2736,7 +2624,6 @@
                 <w:szCs w:val="28"/>
               </w:rPr>
             </w:pPr>
-            <w:proofErr w:type="spellStart"/>
             <w:r>
               <w:rPr>
                 <w:rFonts w:cs="Arial"/>
@@ -2744,17 +2631,7 @@
                 <w:sz w:val="28"/>
                 <w:szCs w:val="28"/>
               </w:rPr>
-              <w:t>Panchaati</w:t>
-            </w:r>
-            <w:proofErr w:type="spellEnd"/>
-            <w:r>
-              <w:rPr>
-                <w:rFonts w:cs="Arial"/>
-                <w:b/>
-                <w:sz w:val="28"/>
-                <w:szCs w:val="28"/>
-              </w:rPr>
-              <w:t xml:space="preserve"> No. 45</w:t>
+              <w:t>Panchaati No. 45</w:t>
             </w:r>
           </w:p>
         </w:tc>
@@ -3305,7 +3182,6 @@
                 <w:szCs w:val="28"/>
               </w:rPr>
             </w:pPr>
-            <w:proofErr w:type="spellStart"/>
             <w:r>
               <w:rPr>
                 <w:rFonts w:cs="Arial"/>
@@ -3313,17 +3189,7 @@
                 <w:sz w:val="28"/>
                 <w:szCs w:val="28"/>
               </w:rPr>
-              <w:t>Panchaati</w:t>
-            </w:r>
-            <w:proofErr w:type="spellEnd"/>
-            <w:r>
-              <w:rPr>
-                <w:rFonts w:cs="Arial"/>
-                <w:b/>
-                <w:sz w:val="28"/>
-                <w:szCs w:val="28"/>
-              </w:rPr>
-              <w:t xml:space="preserve"> No. 45</w:t>
+              <w:t>Panchaati No. 45</w:t>
             </w:r>
           </w:p>
         </w:tc>
@@ -3884,7 +3750,6 @@
                 <w:szCs w:val="28"/>
               </w:rPr>
             </w:pPr>
-            <w:proofErr w:type="spellStart"/>
             <w:r>
               <w:rPr>
                 <w:rFonts w:cs="Arial"/>
@@ -3892,17 +3757,7 @@
                 <w:sz w:val="28"/>
                 <w:szCs w:val="28"/>
               </w:rPr>
-              <w:t>Panchaati</w:t>
-            </w:r>
-            <w:proofErr w:type="spellEnd"/>
-            <w:r>
-              <w:rPr>
-                <w:rFonts w:cs="Arial"/>
-                <w:b/>
-                <w:sz w:val="28"/>
-                <w:szCs w:val="28"/>
-              </w:rPr>
-              <w:t xml:space="preserve"> No. 50</w:t>
+              <w:t>Panchaati No. 50</w:t>
             </w:r>
           </w:p>
         </w:tc>
@@ -4484,6 +4339,507 @@
                 <w:szCs w:val="28"/>
               </w:rPr>
               <w:t>|</w:t>
+            </w:r>
+          </w:p>
+        </w:tc>
+      </w:tr>
+      <w:tr>
+        <w:trPr>
+          <w:trHeight w:val="1349"/>
+        </w:trPr>
+        <w:tc>
+          <w:tcPr>
+            <w:tcW w:w="3310" w:type="dxa"/>
+            <w:tcBorders>
+              <w:top w:val="single" w:sz="4" w:space="0" w:color="000000"/>
+              <w:left w:val="single" w:sz="4" w:space="0" w:color="000000"/>
+              <w:bottom w:val="single" w:sz="4" w:space="0" w:color="000000"/>
+              <w:right w:val="single" w:sz="4" w:space="0" w:color="000000"/>
+            </w:tcBorders>
+          </w:tcPr>
+          <w:p>
+            <w:pPr>
+              <w:widowControl w:val="0"/>
+              <w:autoSpaceDE w:val="0"/>
+              <w:autoSpaceDN w:val="0"/>
+              <w:adjustRightInd w:val="0"/>
+              <w:spacing w:before="0" w:line="240" w:lineRule="auto"/>
+              <w:rPr>
+                <w:rFonts w:cs="Arial"/>
+                <w:b/>
+                <w:sz w:val="28"/>
+                <w:szCs w:val="28"/>
+              </w:rPr>
+            </w:pPr>
+            <w:r>
+              <w:rPr>
+                <w:rFonts w:cs="Arial"/>
+                <w:b/>
+                <w:sz w:val="28"/>
+                <w:szCs w:val="28"/>
+              </w:rPr>
+              <w:t>TS 6.1.</w:t>
+            </w:r>
+            <w:r>
+              <w:rPr>
+                <w:rFonts w:cs="Arial"/>
+                <w:b/>
+                <w:sz w:val="28"/>
+                <w:szCs w:val="28"/>
+              </w:rPr>
+              <w:t>8</w:t>
+            </w:r>
+            <w:r>
+              <w:rPr>
+                <w:rFonts w:cs="Arial"/>
+                <w:b/>
+                <w:sz w:val="28"/>
+                <w:szCs w:val="28"/>
+              </w:rPr>
+              <w:t>.</w:t>
+            </w:r>
+            <w:r>
+              <w:rPr>
+                <w:rFonts w:cs="Arial"/>
+                <w:b/>
+                <w:sz w:val="28"/>
+                <w:szCs w:val="28"/>
+              </w:rPr>
+              <w:t>4</w:t>
+            </w:r>
+            <w:r>
+              <w:rPr>
+                <w:rFonts w:cs="Arial"/>
+                <w:b/>
+                <w:sz w:val="28"/>
+                <w:szCs w:val="28"/>
+              </w:rPr>
+              <w:t xml:space="preserve"> - </w:t>
+            </w:r>
+            <w:r>
+              <w:rPr>
+                <w:rFonts w:cs="Arial"/>
+                <w:b/>
+                <w:sz w:val="28"/>
+                <w:szCs w:val="28"/>
+              </w:rPr>
+              <w:t>Vaakyam</w:t>
+            </w:r>
+          </w:p>
+          <w:p>
+            <w:pPr>
+              <w:widowControl w:val="0"/>
+              <w:autoSpaceDE w:val="0"/>
+              <w:autoSpaceDN w:val="0"/>
+              <w:adjustRightInd w:val="0"/>
+              <w:spacing w:before="0" w:line="240" w:lineRule="auto"/>
+              <w:rPr>
+                <w:rFonts w:cs="Arial"/>
+                <w:b/>
+                <w:sz w:val="28"/>
+                <w:szCs w:val="28"/>
+              </w:rPr>
+            </w:pPr>
+            <w:r>
+              <w:rPr>
+                <w:rFonts w:cs="Arial"/>
+                <w:b/>
+                <w:sz w:val="28"/>
+                <w:szCs w:val="28"/>
+              </w:rPr>
+              <w:t>Line No</w:t>
+            </w:r>
+            <w:r>
+              <w:rPr>
+                <w:rFonts w:cs="Arial"/>
+                <w:b/>
+                <w:sz w:val="28"/>
+                <w:szCs w:val="28"/>
+              </w:rPr>
+              <w:t>. 3</w:t>
+            </w:r>
+          </w:p>
+          <w:p>
+            <w:pPr>
+              <w:widowControl w:val="0"/>
+              <w:autoSpaceDE w:val="0"/>
+              <w:autoSpaceDN w:val="0"/>
+              <w:adjustRightInd w:val="0"/>
+              <w:spacing w:before="0" w:line="240" w:lineRule="auto"/>
+              <w:rPr>
+                <w:rFonts w:cs="Arial"/>
+                <w:b/>
+                <w:sz w:val="28"/>
+                <w:szCs w:val="28"/>
+              </w:rPr>
+            </w:pPr>
+            <w:r>
+              <w:rPr>
+                <w:rFonts w:cs="Arial"/>
+                <w:b/>
+                <w:sz w:val="28"/>
+                <w:szCs w:val="28"/>
+              </w:rPr>
+              <w:t>Panchaati No. 5</w:t>
+            </w:r>
+            <w:r>
+              <w:rPr>
+                <w:rFonts w:cs="Arial"/>
+                <w:b/>
+                <w:sz w:val="28"/>
+                <w:szCs w:val="28"/>
+              </w:rPr>
+              <w:t>7</w:t>
+            </w:r>
+          </w:p>
+        </w:tc>
+        <w:tc>
+          <w:tcPr>
+            <w:tcW w:w="5074" w:type="dxa"/>
+            <w:tcBorders>
+              <w:top w:val="single" w:sz="4" w:space="0" w:color="000000"/>
+              <w:left w:val="single" w:sz="4" w:space="0" w:color="000000"/>
+              <w:bottom w:val="single" w:sz="4" w:space="0" w:color="000000"/>
+              <w:right w:val="single" w:sz="4" w:space="0" w:color="000000"/>
+            </w:tcBorders>
+          </w:tcPr>
+          <w:p>
+            <w:pPr>
+              <w:widowControl w:val="0"/>
+              <w:autoSpaceDE w:val="0"/>
+              <w:autoSpaceDN w:val="0"/>
+              <w:adjustRightInd w:val="0"/>
+              <w:spacing w:before="0" w:line="240" w:lineRule="auto"/>
+              <w:ind w:right="-136"/>
+              <w:rPr>
+                <w:rFonts w:ascii="Latha" w:hAnsi="Latha" w:cs="Latha"/>
+                <w:sz w:val="28"/>
+                <w:szCs w:val="28"/>
+                <w:cs/>
+                <w:lang w:bidi="ta-IN"/>
+              </w:rPr>
+            </w:pPr>
+            <w:r>
+              <w:rPr>
+                <w:rFonts w:ascii="Latha" w:hAnsi="Latha" w:cs="Latha" w:hint="cs"/>
+                <w:sz w:val="28"/>
+                <w:szCs w:val="28"/>
+                <w:cs/>
+                <w:lang w:bidi="ta-IN"/>
+              </w:rPr>
+              <w:t>த்</w:t>
+            </w:r>
+            <w:r>
+              <w:rPr>
+                <w:rFonts w:ascii="Latha" w:hAnsi="Latha" w:cs="Latha" w:hint="cs"/>
+                <w:b/>
+                <w:bCs/>
+                <w:position w:val="-12"/>
+                <w:sz w:val="28"/>
+                <w:szCs w:val="28"/>
+                <w:cs/>
+                <w:lang w:bidi="ta-IN"/>
+              </w:rPr>
+              <w:t>3</w:t>
+            </w:r>
+            <w:r>
+              <w:rPr>
+                <w:rFonts w:ascii="Latha" w:hAnsi="Latha" w:cs="Latha" w:hint="cs"/>
+                <w:sz w:val="28"/>
+                <w:szCs w:val="28"/>
+                <w:cs/>
+                <w:lang w:bidi="ta-IN"/>
+              </w:rPr>
+              <w:t>வேஷ்டி</w:t>
+            </w:r>
+            <w:r>
+              <w:rPr>
+                <w:rFonts w:ascii="BRH Tamil Tab Extra" w:hAnsi="BRH Tamil Tab Extra"/>
+                <w:b/>
+                <w:sz w:val="36"/>
+                <w:szCs w:val="28"/>
+              </w:rPr>
+              <w:t>…</w:t>
+            </w:r>
+            <w:r>
+              <w:rPr>
+                <w:sz w:val="28"/>
+                <w:szCs w:val="28"/>
+              </w:rPr>
+              <w:t xml:space="preserve"> </w:t>
+            </w:r>
+            <w:r>
+              <w:rPr>
+                <w:rFonts w:ascii="Latha" w:hAnsi="Latha" w:cs="Latha" w:hint="cs"/>
+                <w:sz w:val="28"/>
+                <w:szCs w:val="28"/>
+                <w:cs/>
+                <w:lang w:bidi="ta-IN"/>
+              </w:rPr>
+              <w:t>யஶ்</w:t>
+            </w:r>
+            <w:r>
+              <w:rPr>
+                <w:rFonts w:ascii="Latha" w:hAnsi="Latha" w:cs="Latha" w:hint="cs"/>
+                <w:sz w:val="28"/>
+                <w:szCs w:val="28"/>
+                <w:highlight w:val="yellow"/>
+                <w:cs/>
+                <w:lang w:bidi="ta-IN"/>
+              </w:rPr>
+              <w:t>சை</w:t>
+            </w:r>
+            <w:r>
+              <w:rPr>
+                <w:rFonts w:ascii="Latha" w:hAnsi="Latha" w:cs="Latha" w:hint="cs"/>
+                <w:sz w:val="28"/>
+                <w:szCs w:val="28"/>
+                <w:cs/>
+                <w:lang w:bidi="ta-IN"/>
+              </w:rPr>
+              <w:t>ன</w:t>
+            </w:r>
+            <w:r>
+              <w:rPr>
+                <w:rFonts w:ascii="BRH Tamil Tab Extra" w:hAnsi="BRH Tamil Tab Extra"/>
+                <w:b/>
+                <w:sz w:val="36"/>
+                <w:szCs w:val="28"/>
+              </w:rPr>
+              <w:t>…</w:t>
+            </w:r>
+            <w:r>
+              <w:rPr>
+                <w:rFonts w:ascii="Latha" w:hAnsi="Latha" w:cs="Latha" w:hint="cs"/>
+                <w:sz w:val="28"/>
+                <w:szCs w:val="28"/>
+                <w:cs/>
+                <w:lang w:bidi="ta-IN"/>
+              </w:rPr>
+              <w:t>ந்</w:t>
+            </w:r>
+            <w:r>
+              <w:rPr>
+                <w:rFonts w:ascii="Mangal" w:hAnsi="Mangal" w:hint="cs"/>
+                <w:sz w:val="28"/>
+                <w:szCs w:val="28"/>
+                <w:cs/>
+                <w:lang w:bidi="ta-IN"/>
+              </w:rPr>
+              <w:t xml:space="preserve"> </w:t>
+            </w:r>
+            <w:r>
+              <w:rPr>
+                <w:rFonts w:ascii="Latha" w:hAnsi="Latha" w:cs="Latha" w:hint="cs"/>
+                <w:sz w:val="28"/>
+                <w:szCs w:val="28"/>
+                <w:cs/>
+                <w:lang w:bidi="ta-IN"/>
+              </w:rPr>
+              <w:t>த்</w:t>
+            </w:r>
+            <w:r>
+              <w:rPr>
+                <w:rFonts w:ascii="Latha" w:hAnsi="Latha" w:cs="Latha" w:hint="cs"/>
+                <w:b/>
+                <w:bCs/>
+                <w:position w:val="-12"/>
+                <w:sz w:val="28"/>
+                <w:szCs w:val="28"/>
+                <w:cs/>
+                <w:lang w:bidi="ta-IN"/>
+              </w:rPr>
+              <w:t>3</w:t>
+            </w:r>
+            <w:r>
+              <w:rPr>
+                <w:rFonts w:ascii="Latha" w:hAnsi="Latha" w:cs="Latha" w:hint="cs"/>
+                <w:sz w:val="28"/>
+                <w:szCs w:val="28"/>
+                <w:cs/>
+                <w:lang w:bidi="ta-IN"/>
+              </w:rPr>
+              <w:t>வேஷ்டி</w:t>
+            </w:r>
+          </w:p>
+        </w:tc>
+        <w:tc>
+          <w:tcPr>
+            <w:tcW w:w="5490" w:type="dxa"/>
+            <w:tcBorders>
+              <w:top w:val="single" w:sz="4" w:space="0" w:color="000000"/>
+              <w:left w:val="single" w:sz="4" w:space="0" w:color="000000"/>
+              <w:bottom w:val="single" w:sz="4" w:space="0" w:color="000000"/>
+              <w:right w:val="single" w:sz="4" w:space="0" w:color="000000"/>
+            </w:tcBorders>
+          </w:tcPr>
+          <w:p>
+            <w:pPr>
+              <w:widowControl w:val="0"/>
+              <w:autoSpaceDE w:val="0"/>
+              <w:autoSpaceDN w:val="0"/>
+              <w:adjustRightInd w:val="0"/>
+              <w:spacing w:before="0" w:line="240" w:lineRule="auto"/>
+              <w:ind w:right="-136"/>
+              <w:rPr>
+                <w:rFonts w:ascii="Latha" w:hAnsi="Latha" w:cs="Latha"/>
+                <w:sz w:val="28"/>
+                <w:szCs w:val="28"/>
+                <w:cs/>
+                <w:lang w:bidi="ta-IN"/>
+              </w:rPr>
+            </w:pPr>
+            <w:r>
+              <w:rPr>
+                <w:rFonts w:ascii="Latha" w:hAnsi="Latha" w:cs="Latha" w:hint="cs"/>
+                <w:sz w:val="28"/>
+                <w:szCs w:val="28"/>
+                <w:cs/>
+                <w:lang w:bidi="ta-IN"/>
+              </w:rPr>
+              <w:t>த்</w:t>
+            </w:r>
+            <w:r>
+              <w:rPr>
+                <w:rFonts w:ascii="Latha" w:hAnsi="Latha" w:cs="Latha" w:hint="cs"/>
+                <w:b/>
+                <w:bCs/>
+                <w:position w:val="-12"/>
+                <w:sz w:val="28"/>
+                <w:szCs w:val="28"/>
+                <w:cs/>
+                <w:lang w:bidi="ta-IN"/>
+              </w:rPr>
+              <w:t>3</w:t>
+            </w:r>
+            <w:r>
+              <w:rPr>
+                <w:rFonts w:ascii="Latha" w:hAnsi="Latha" w:cs="Latha" w:hint="cs"/>
+                <w:sz w:val="28"/>
+                <w:szCs w:val="28"/>
+                <w:cs/>
+                <w:lang w:bidi="ta-IN"/>
+              </w:rPr>
+              <w:t>வேஷ்டி</w:t>
+            </w:r>
+            <w:r>
+              <w:rPr>
+                <w:rFonts w:ascii="BRH Tamil Tab Extra" w:hAnsi="BRH Tamil Tab Extra"/>
+                <w:b/>
+                <w:sz w:val="36"/>
+                <w:szCs w:val="28"/>
+              </w:rPr>
+              <w:t>…</w:t>
+            </w:r>
+            <w:r>
+              <w:rPr>
+                <w:sz w:val="28"/>
+                <w:szCs w:val="28"/>
+              </w:rPr>
+              <w:t xml:space="preserve"> </w:t>
+            </w:r>
+            <w:r>
+              <w:rPr>
+                <w:rFonts w:ascii="Latha" w:hAnsi="Latha" w:cs="Latha" w:hint="cs"/>
+                <w:sz w:val="28"/>
+                <w:szCs w:val="28"/>
+                <w:cs/>
+                <w:lang w:bidi="ta-IN"/>
+              </w:rPr>
+              <w:t>யஶ்</w:t>
+            </w:r>
+            <w:r>
+              <w:rPr>
+                <w:rFonts w:ascii="Latha" w:hAnsi="Latha" w:cs="Latha" w:hint="cs"/>
+                <w:sz w:val="28"/>
+                <w:szCs w:val="28"/>
+                <w:highlight w:val="green"/>
+                <w:cs/>
+                <w:lang w:bidi="ta-IN"/>
+              </w:rPr>
+              <w:t>சை</w:t>
+            </w:r>
+            <w:r>
+              <w:rPr>
+                <w:rFonts w:ascii="BRH Tamil Tab Extra" w:hAnsi="BRH Tamil Tab Extra"/>
+                <w:b/>
+                <w:sz w:val="36"/>
+                <w:szCs w:val="28"/>
+                <w:highlight w:val="yellow"/>
+              </w:rPr>
+              <w:t>†</w:t>
+            </w:r>
+            <w:r>
+              <w:rPr>
+                <w:rFonts w:ascii="Latha" w:hAnsi="Latha" w:cs="Latha" w:hint="cs"/>
+                <w:sz w:val="28"/>
+                <w:szCs w:val="28"/>
+                <w:cs/>
+                <w:lang w:bidi="ta-IN"/>
+              </w:rPr>
+              <w:t>ன</w:t>
+            </w:r>
+            <w:r>
+              <w:rPr>
+                <w:rFonts w:ascii="BRH Tamil Tab Extra" w:hAnsi="BRH Tamil Tab Extra"/>
+                <w:b/>
+                <w:sz w:val="36"/>
+                <w:szCs w:val="28"/>
+              </w:rPr>
+              <w:t>…</w:t>
+            </w:r>
+            <w:r>
+              <w:rPr>
+                <w:rFonts w:ascii="Latha" w:hAnsi="Latha" w:cs="Latha" w:hint="cs"/>
+                <w:sz w:val="28"/>
+                <w:szCs w:val="28"/>
+                <w:cs/>
+                <w:lang w:bidi="ta-IN"/>
+              </w:rPr>
+              <w:t>ந்</w:t>
+            </w:r>
+            <w:r>
+              <w:rPr>
+                <w:rFonts w:ascii="Mangal" w:hAnsi="Mangal" w:hint="cs"/>
+                <w:sz w:val="28"/>
+                <w:szCs w:val="28"/>
+                <w:cs/>
+                <w:lang w:bidi="ta-IN"/>
+              </w:rPr>
+              <w:t xml:space="preserve"> </w:t>
+            </w:r>
+            <w:r>
+              <w:rPr>
+                <w:rFonts w:ascii="Latha" w:hAnsi="Latha" w:cs="Latha" w:hint="cs"/>
+                <w:sz w:val="28"/>
+                <w:szCs w:val="28"/>
+                <w:cs/>
+                <w:lang w:bidi="ta-IN"/>
+              </w:rPr>
+              <w:t>த்</w:t>
+            </w:r>
+            <w:r>
+              <w:rPr>
+                <w:rFonts w:ascii="Latha" w:hAnsi="Latha" w:cs="Latha" w:hint="cs"/>
+                <w:b/>
+                <w:bCs/>
+                <w:position w:val="-12"/>
+                <w:sz w:val="28"/>
+                <w:szCs w:val="28"/>
+                <w:cs/>
+                <w:lang w:bidi="ta-IN"/>
+              </w:rPr>
+              <w:t>3</w:t>
+            </w:r>
+            <w:r>
+              <w:rPr>
+                <w:rFonts w:ascii="Latha" w:hAnsi="Latha" w:cs="Latha" w:hint="cs"/>
+                <w:sz w:val="28"/>
+                <w:szCs w:val="28"/>
+                <w:cs/>
+                <w:lang w:bidi="ta-IN"/>
+              </w:rPr>
+              <w:t>வேஷ்டி</w:t>
             </w:r>
           </w:p>
         </w:tc>
@@ -4564,7 +4920,6 @@
                 <w:szCs w:val="28"/>
               </w:rPr>
             </w:pPr>
-            <w:proofErr w:type="spellStart"/>
             <w:r>
               <w:rPr>
                 <w:rFonts w:cs="Arial"/>
@@ -4572,17 +4927,7 @@
                 <w:sz w:val="28"/>
                 <w:szCs w:val="28"/>
               </w:rPr>
-              <w:t>Panchaati</w:t>
-            </w:r>
-            <w:proofErr w:type="spellEnd"/>
-            <w:r>
-              <w:rPr>
-                <w:rFonts w:cs="Arial"/>
-                <w:b/>
-                <w:sz w:val="28"/>
-                <w:szCs w:val="28"/>
-              </w:rPr>
-              <w:t xml:space="preserve"> No. 59</w:t>
+              <w:t>Panchaati No. 59</w:t>
             </w:r>
           </w:p>
         </w:tc>
@@ -5227,20 +5572,8 @@
                 <w:sz w:val="28"/>
                 <w:szCs w:val="28"/>
               </w:rPr>
-              <w:t xml:space="preserve"> </w:t>
-            </w:r>
-            <w:proofErr w:type="spellStart"/>
-            <w:r>
-              <w:rPr>
-                <w:rFonts w:cs="Arial"/>
-                <w:b/>
-                <w:bCs/>
-                <w:sz w:val="28"/>
-                <w:szCs w:val="28"/>
-              </w:rPr>
-              <w:t>Vaakyam</w:t>
-            </w:r>
-            <w:proofErr w:type="spellEnd"/>
+              <w:t xml:space="preserve"> Vaakyam</w:t>
+            </w:r>
           </w:p>
           <w:p>
             <w:pPr>
@@ -5282,7 +5615,6 @@
                 <w:szCs w:val="28"/>
               </w:rPr>
             </w:pPr>
-            <w:proofErr w:type="spellStart"/>
             <w:r>
               <w:rPr>
                 <w:rFonts w:cs="Arial"/>
@@ -5291,18 +5623,7 @@
                 <w:sz w:val="28"/>
                 <w:szCs w:val="28"/>
               </w:rPr>
-              <w:t>Panchaati</w:t>
-            </w:r>
-            <w:proofErr w:type="spellEnd"/>
-            <w:r>
-              <w:rPr>
-                <w:rFonts w:cs="Arial"/>
-                <w:b/>
-                <w:bCs/>
-                <w:sz w:val="28"/>
-                <w:szCs w:val="28"/>
-              </w:rPr>
-              <w:t xml:space="preserve"> No. 64</w:t>
+              <w:t>Panchaati No. 64</w:t>
             </w:r>
           </w:p>
         </w:tc>
@@ -5698,20 +6019,8 @@
                 <w:sz w:val="28"/>
                 <w:szCs w:val="28"/>
               </w:rPr>
-              <w:t xml:space="preserve"> </w:t>
-            </w:r>
-            <w:proofErr w:type="spellStart"/>
-            <w:r>
-              <w:rPr>
-                <w:rFonts w:cs="Arial"/>
-                <w:b/>
-                <w:bCs/>
-                <w:sz w:val="28"/>
-                <w:szCs w:val="28"/>
-              </w:rPr>
-              <w:t>Vaakyam</w:t>
-            </w:r>
-            <w:proofErr w:type="spellEnd"/>
+              <w:t xml:space="preserve"> Vaakyam</w:t>
+            </w:r>
           </w:p>
           <w:p>
             <w:pPr>
@@ -5753,7 +6062,6 @@
                 <w:szCs w:val="28"/>
               </w:rPr>
             </w:pPr>
-            <w:proofErr w:type="spellStart"/>
             <w:r>
               <w:rPr>
                 <w:rFonts w:cs="Arial"/>
@@ -5762,18 +6070,7 @@
                 <w:sz w:val="28"/>
                 <w:szCs w:val="28"/>
               </w:rPr>
-              <w:t>Panchaati</w:t>
-            </w:r>
-            <w:proofErr w:type="spellEnd"/>
-            <w:r>
-              <w:rPr>
-                <w:rFonts w:cs="Arial"/>
-                <w:b/>
-                <w:bCs/>
-                <w:sz w:val="28"/>
-                <w:szCs w:val="28"/>
-              </w:rPr>
-              <w:t xml:space="preserve"> No. 68</w:t>
+              <w:t>Panchaati No. 68</w:t>
             </w:r>
           </w:p>
         </w:tc>
@@ -6177,25 +6474,7 @@
                 <w:sz w:val="28"/>
                 <w:szCs w:val="40"/>
               </w:rPr>
-              <w:t>(</w:t>
-            </w:r>
-            <w:proofErr w:type="spellStart"/>
-            <w:r>
-              <w:rPr>
-                <w:rFonts w:cs="Arial"/>
-                <w:sz w:val="28"/>
-                <w:szCs w:val="40"/>
-              </w:rPr>
-              <w:t>swaritam</w:t>
-            </w:r>
-            <w:proofErr w:type="spellEnd"/>
-            <w:r>
-              <w:rPr>
-                <w:rFonts w:cs="Arial"/>
-                <w:sz w:val="28"/>
-                <w:szCs w:val="40"/>
-              </w:rPr>
-              <w:t xml:space="preserve"> removed)</w:t>
+              <w:t>(swaritam removed)</w:t>
             </w:r>
           </w:p>
         </w:tc>
@@ -6235,6 +6514,7 @@
                 <w:sz w:val="28"/>
                 <w:szCs w:val="28"/>
               </w:rPr>
+              <w:lastRenderedPageBreak/>
               <w:t>TS 6.1.10.3 - Padam</w:t>
             </w:r>
           </w:p>
@@ -6276,7 +6556,6 @@
                 <w:szCs w:val="28"/>
               </w:rPr>
             </w:pPr>
-            <w:proofErr w:type="spellStart"/>
             <w:r>
               <w:rPr>
                 <w:rFonts w:cs="Arial"/>
@@ -6284,17 +6563,7 @@
                 <w:sz w:val="28"/>
                 <w:szCs w:val="28"/>
               </w:rPr>
-              <w:t>Panchaati</w:t>
-            </w:r>
-            <w:proofErr w:type="spellEnd"/>
-            <w:r>
-              <w:rPr>
-                <w:rFonts w:cs="Arial"/>
-                <w:b/>
-                <w:sz w:val="28"/>
-                <w:szCs w:val="28"/>
-              </w:rPr>
-              <w:t xml:space="preserve"> No. 68</w:t>
+              <w:t>Panchaati No. 68</w:t>
             </w:r>
           </w:p>
         </w:tc>
@@ -6740,7 +7009,6 @@
                 <w:sz w:val="28"/>
                 <w:szCs w:val="28"/>
               </w:rPr>
-              <w:lastRenderedPageBreak/>
               <w:t>TS 6.1.10.3 - Padam</w:t>
             </w:r>
           </w:p>
@@ -6782,7 +7050,6 @@
                 <w:szCs w:val="28"/>
               </w:rPr>
             </w:pPr>
-            <w:proofErr w:type="spellStart"/>
             <w:r>
               <w:rPr>
                 <w:rFonts w:cs="Arial"/>
@@ -6790,17 +7057,7 @@
                 <w:sz w:val="28"/>
                 <w:szCs w:val="28"/>
               </w:rPr>
-              <w:t>Panchaati</w:t>
-            </w:r>
-            <w:proofErr w:type="spellEnd"/>
-            <w:r>
-              <w:rPr>
-                <w:rFonts w:cs="Arial"/>
-                <w:b/>
-                <w:sz w:val="28"/>
-                <w:szCs w:val="28"/>
-              </w:rPr>
-              <w:t xml:space="preserve"> No. 68</w:t>
+              <w:t>Panchaati No. 68</w:t>
             </w:r>
           </w:p>
         </w:tc>
@@ -7461,20 +7718,8 @@
                 <w:sz w:val="28"/>
                 <w:szCs w:val="28"/>
               </w:rPr>
-              <w:t xml:space="preserve"> </w:t>
-            </w:r>
-            <w:proofErr w:type="spellStart"/>
-            <w:r>
-              <w:rPr>
-                <w:rFonts w:cs="Arial"/>
-                <w:b/>
-                <w:bCs/>
-                <w:sz w:val="28"/>
-                <w:szCs w:val="28"/>
-              </w:rPr>
-              <w:t>Vaakyam</w:t>
-            </w:r>
-            <w:proofErr w:type="spellEnd"/>
+              <w:t xml:space="preserve"> Vaakyam</w:t>
+            </w:r>
           </w:p>
           <w:p>
             <w:pPr>
@@ -7526,7 +7771,6 @@
                 <w:szCs w:val="28"/>
               </w:rPr>
             </w:pPr>
-            <w:proofErr w:type="spellStart"/>
             <w:r>
               <w:rPr>
                 <w:rFonts w:cs="Arial"/>
@@ -7535,18 +7779,7 @@
                 <w:sz w:val="28"/>
                 <w:szCs w:val="28"/>
               </w:rPr>
-              <w:t>Panchaati</w:t>
-            </w:r>
-            <w:proofErr w:type="spellEnd"/>
-            <w:r>
-              <w:rPr>
-                <w:rFonts w:cs="Arial"/>
-                <w:b/>
-                <w:bCs/>
-                <w:sz w:val="28"/>
-                <w:szCs w:val="28"/>
-              </w:rPr>
-              <w:t xml:space="preserve"> No. 72</w:t>
+              <w:t>Panchaati No. 72</w:t>
             </w:r>
           </w:p>
         </w:tc>
@@ -8017,20 +8250,8 @@
                 <w:sz w:val="28"/>
                 <w:szCs w:val="28"/>
               </w:rPr>
-              <w:t xml:space="preserve"> </w:t>
-            </w:r>
-            <w:proofErr w:type="spellStart"/>
-            <w:r>
-              <w:rPr>
-                <w:rFonts w:cs="Arial"/>
-                <w:b/>
-                <w:bCs/>
-                <w:sz w:val="28"/>
-                <w:szCs w:val="28"/>
-              </w:rPr>
-              <w:t>Vaakyam</w:t>
-            </w:r>
-            <w:proofErr w:type="spellEnd"/>
+              <w:t xml:space="preserve"> Vaakyam</w:t>
+            </w:r>
           </w:p>
           <w:p>
             <w:pPr>
@@ -8082,7 +8303,6 @@
                 <w:szCs w:val="28"/>
               </w:rPr>
             </w:pPr>
-            <w:proofErr w:type="spellStart"/>
             <w:r>
               <w:rPr>
                 <w:rFonts w:cs="Arial"/>
@@ -8091,18 +8311,7 @@
                 <w:sz w:val="28"/>
                 <w:szCs w:val="28"/>
               </w:rPr>
-              <w:t>Panchaati</w:t>
-            </w:r>
-            <w:proofErr w:type="spellEnd"/>
-            <w:r>
-              <w:rPr>
-                <w:rFonts w:cs="Arial"/>
-                <w:b/>
-                <w:bCs/>
-                <w:sz w:val="28"/>
-                <w:szCs w:val="28"/>
-              </w:rPr>
-              <w:t xml:space="preserve"> No. 72</w:t>
+              <w:t>Panchaati No. 72</w:t>
             </w:r>
           </w:p>
         </w:tc>
@@ -8718,19 +8927,8 @@
                 <w:sz w:val="28"/>
                 <w:szCs w:val="28"/>
               </w:rPr>
-              <w:t xml:space="preserve">3rd </w:t>
-            </w:r>
-            <w:proofErr w:type="spellStart"/>
-            <w:r>
-              <w:rPr>
-                <w:b/>
-                <w:bCs/>
-                <w:sz w:val="28"/>
-                <w:szCs w:val="28"/>
-              </w:rPr>
-              <w:t>Panchaati</w:t>
-            </w:r>
-            <w:proofErr w:type="spellEnd"/>
+              <w:t>3rd Panchaati</w:t>
+            </w:r>
           </w:p>
         </w:tc>
         <w:tc>
@@ -9156,19 +9354,8 @@
                 <w:sz w:val="28"/>
                 <w:szCs w:val="28"/>
               </w:rPr>
-              <w:t xml:space="preserve">6th </w:t>
-            </w:r>
-            <w:proofErr w:type="spellStart"/>
-            <w:r>
-              <w:rPr>
-                <w:b/>
-                <w:bCs/>
-                <w:sz w:val="28"/>
-                <w:szCs w:val="28"/>
-              </w:rPr>
-              <w:t>Panchaati</w:t>
-            </w:r>
-            <w:proofErr w:type="spellEnd"/>
+              <w:t>6th Panchaati</w:t>
+            </w:r>
           </w:p>
         </w:tc>
         <w:tc>
@@ -9649,23 +9836,7 @@
                 <w:sz w:val="32"/>
                 <w:szCs w:val="32"/>
               </w:rPr>
-              <w:t xml:space="preserve">(it is </w:t>
-            </w:r>
-            <w:proofErr w:type="spellStart"/>
-            <w:r>
-              <w:rPr>
-                <w:sz w:val="32"/>
-                <w:szCs w:val="32"/>
-              </w:rPr>
-              <w:t>hraswam</w:t>
-            </w:r>
-            <w:proofErr w:type="spellEnd"/>
-            <w:r>
-              <w:rPr>
-                <w:sz w:val="32"/>
-                <w:szCs w:val="32"/>
-              </w:rPr>
-              <w:t>)</w:t>
+              <w:t>(it is hraswam)</w:t>
             </w:r>
           </w:p>
         </w:tc>
@@ -9726,19 +9897,8 @@
                 <w:sz w:val="28"/>
                 <w:szCs w:val="28"/>
               </w:rPr>
-              <w:t xml:space="preserve">34th </w:t>
-            </w:r>
-            <w:proofErr w:type="spellStart"/>
-            <w:r>
-              <w:rPr>
-                <w:b/>
-                <w:bCs/>
-                <w:sz w:val="28"/>
-                <w:szCs w:val="28"/>
-              </w:rPr>
-              <w:t>Panchaati</w:t>
-            </w:r>
-            <w:proofErr w:type="spellEnd"/>
+              <w:t>34th Panchaati</w:t>
+            </w:r>
           </w:p>
         </w:tc>
         <w:tc>
@@ -10527,20 +10687,8 @@
                 <w:sz w:val="28"/>
                 <w:szCs w:val="28"/>
               </w:rPr>
-              <w:t xml:space="preserve">TS 6.1.6.1 - </w:t>
-            </w:r>
-            <w:proofErr w:type="spellStart"/>
-            <w:r>
-              <w:rPr>
-                <w:rFonts w:cs="Arial"/>
-                <w:b/>
-                <w:bCs/>
-                <w:sz w:val="28"/>
-                <w:szCs w:val="28"/>
-              </w:rPr>
-              <w:t>Vaakyam</w:t>
-            </w:r>
-            <w:proofErr w:type="spellEnd"/>
+              <w:t>TS 6.1.6.1 - Vaakyam</w:t>
+            </w:r>
           </w:p>
           <w:p>
             <w:pPr>
@@ -10578,19 +10726,8 @@
                 <w:sz w:val="28"/>
                 <w:szCs w:val="28"/>
               </w:rPr>
-              <w:t xml:space="preserve"> </w:t>
-            </w:r>
-            <w:proofErr w:type="spellStart"/>
-            <w:r>
-              <w:rPr>
-                <w:b/>
-                <w:bCs/>
-                <w:sz w:val="28"/>
-                <w:szCs w:val="28"/>
-              </w:rPr>
-              <w:t>Panchaati</w:t>
-            </w:r>
-            <w:proofErr w:type="spellEnd"/>
+              <w:t xml:space="preserve"> Panchaati</w:t>
+            </w:r>
           </w:p>
         </w:tc>
         <w:tc>
@@ -11099,16 +11236,15 @@
                 <w:sz w:val="32"/>
                 <w:szCs w:val="32"/>
               </w:rPr>
-              <w:t xml:space="preserve"> is only “</w:t>
-            </w:r>
-            <w:proofErr w:type="spellStart"/>
+              <w:t xml:space="preserve"> is only “B</w:t>
+            </w:r>
             <w:r>
               <w:rPr>
                 <w:rFonts w:cs="Arial"/>
                 <w:sz w:val="32"/>
                 <w:szCs w:val="32"/>
               </w:rPr>
-              <w:t>B</w:t>
+              <w:t>R</w:t>
             </w:r>
             <w:r>
               <w:rPr>
@@ -11116,24 +11252,7 @@
                 <w:sz w:val="32"/>
                 <w:szCs w:val="32"/>
               </w:rPr>
-              <w:t>R</w:t>
-            </w:r>
-            <w:r>
-              <w:rPr>
-                <w:rFonts w:cs="Arial"/>
-                <w:sz w:val="32"/>
-                <w:szCs w:val="32"/>
-              </w:rPr>
-              <w:t>u</w:t>
-            </w:r>
-            <w:proofErr w:type="spellEnd"/>
-            <w:r>
-              <w:rPr>
-                <w:rFonts w:cs="Arial"/>
-                <w:sz w:val="32"/>
-                <w:szCs w:val="32"/>
-              </w:rPr>
-              <w:t>”)</w:t>
+              <w:t>u”)</w:t>
             </w:r>
           </w:p>
         </w:tc>
@@ -11229,18 +11348,8 @@
                 <w:sz w:val="28"/>
                 <w:szCs w:val="28"/>
               </w:rPr>
-              <w:t xml:space="preserve">74th </w:t>
-            </w:r>
-            <w:proofErr w:type="spellStart"/>
-            <w:r>
-              <w:rPr>
-                <w:b/>
-                <w:sz w:val="28"/>
-                <w:szCs w:val="28"/>
-              </w:rPr>
-              <w:t>Panchaati</w:t>
-            </w:r>
-            <w:proofErr w:type="spellEnd"/>
+              <w:t>74th Panchaati</w:t>
+            </w:r>
           </w:p>
         </w:tc>
         <w:tc>
@@ -12352,19 +12461,8 @@
                 <w:sz w:val="28"/>
                 <w:szCs w:val="28"/>
               </w:rPr>
-              <w:t xml:space="preserve">6.1.6.5 </w:t>
-            </w:r>
-            <w:proofErr w:type="spellStart"/>
-            <w:r>
-              <w:rPr>
-                <w:b/>
-                <w:bCs/>
-                <w:sz w:val="28"/>
-                <w:szCs w:val="28"/>
-              </w:rPr>
-              <w:t>Vaakyam</w:t>
-            </w:r>
-            <w:proofErr w:type="spellEnd"/>
+              <w:t>6.1.6.5 Vaakyam</w:t>
+            </w:r>
           </w:p>
           <w:p>
             <w:pPr>
@@ -12374,25 +12472,14 @@
                 <w:szCs w:val="28"/>
               </w:rPr>
             </w:pPr>
-            <w:proofErr w:type="spellStart"/>
-            <w:r>
-              <w:rPr>
-                <w:b/>
-                <w:bCs/>
-                <w:sz w:val="28"/>
-                <w:szCs w:val="28"/>
-              </w:rPr>
-              <w:t>Panchaati</w:t>
-            </w:r>
-            <w:proofErr w:type="spellEnd"/>
-            <w:r>
-              <w:rPr>
-                <w:b/>
-                <w:bCs/>
-                <w:sz w:val="28"/>
-                <w:szCs w:val="28"/>
-              </w:rPr>
-              <w:t xml:space="preserve"> 43</w:t>
+            <w:r>
+              <w:rPr>
+                <w:b/>
+                <w:bCs/>
+                <w:sz w:val="28"/>
+                <w:szCs w:val="28"/>
+              </w:rPr>
+              <w:t>Panchaati 43</w:t>
             </w:r>
           </w:p>
         </w:tc>
@@ -12743,27 +12830,7 @@
                 <w:lang w:bidi="ta-IN"/>
               </w:rPr>
               <w:br/>
-              <w:t>(</w:t>
-            </w:r>
-            <w:proofErr w:type="spellStart"/>
-            <w:r>
-              <w:rPr>
-                <w:rFonts w:ascii="Latha" w:hAnsi="Latha" w:cs="Latha"/>
-                <w:sz w:val="28"/>
-                <w:szCs w:val="28"/>
-                <w:lang w:bidi="ta-IN"/>
-              </w:rPr>
-              <w:t>visargam</w:t>
-            </w:r>
-            <w:proofErr w:type="spellEnd"/>
-            <w:r>
-              <w:rPr>
-                <w:rFonts w:ascii="Latha" w:hAnsi="Latha" w:cs="Latha"/>
-                <w:sz w:val="28"/>
-                <w:szCs w:val="28"/>
-                <w:lang w:bidi="ta-IN"/>
-              </w:rPr>
-              <w:t xml:space="preserve"> or additional </w:t>
+              <w:t xml:space="preserve">(visargam or additional </w:t>
             </w:r>
             <w:r>
               <w:rPr>

</xml_diff>

<commit_message>
TS 6.1 Tamil PP pushed 05/10/2021
</commit_message>
<xml_diff>
--- a/TS-Padam/TS-6.1/TS 6.1 Tamil Pada Paatam Corrections.docx
+++ b/TS-Padam/TS-6.1/TS 6.1 Tamil Pada Paatam Corrections.docx
@@ -41,9 +41,8 @@
           <w:szCs w:val="32"/>
           <w:u w:val="single"/>
         </w:rPr>
-        <w:t xml:space="preserve"> corrections – Observed </w:t>
+        <w:t xml:space="preserve"> corrections – Observed till </w:t>
       </w:r>
-      <w:proofErr w:type="gramStart"/>
       <w:r>
         <w:rPr>
           <w:b/>
@@ -52,20 +51,8 @@
           <w:szCs w:val="32"/>
           <w:u w:val="single"/>
         </w:rPr>
-        <w:t xml:space="preserve">till </w:t>
+        <w:t>September 30, 2021</w:t>
       </w:r>
-      <w:r>
-        <w:rPr>
-          <w:b/>
-          <w:bCs/>
-          <w:sz w:val="32"/>
-          <w:szCs w:val="32"/>
-          <w:highlight w:val="red"/>
-          <w:u w:val="single"/>
-        </w:rPr>
-        <w:t>????</w:t>
-      </w:r>
-      <w:proofErr w:type="gramEnd"/>
     </w:p>
     <w:p>
       <w:pPr>
@@ -80,7 +67,23 @@
           <w:b/>
           <w:bCs/>
         </w:rPr>
-        <w:t>(ignore those which are already incorporated in your book’s version and date)</w:t>
+        <w:t>(</w:t>
+      </w:r>
+      <w:proofErr w:type="gramStart"/>
+      <w:r>
+        <w:rPr>
+          <w:b/>
+          <w:bCs/>
+        </w:rPr>
+        <w:t>ignore</w:t>
+      </w:r>
+      <w:proofErr w:type="gramEnd"/>
+      <w:r>
+        <w:rPr>
+          <w:b/>
+          <w:bCs/>
+        </w:rPr>
+        <w:t xml:space="preserve"> those which are already incorporated in your book’s version and date)</w:t>
       </w:r>
     </w:p>
     <w:tbl>
@@ -2807,27 +2810,7 @@
                 <w:sz w:val="28"/>
                 <w:szCs w:val="40"/>
               </w:rPr>
-              <w:t xml:space="preserve">(it is </w:t>
-            </w:r>
-            <w:proofErr w:type="spellStart"/>
-            <w:r>
-              <w:rPr>
-                <w:rFonts w:cs="Arial"/>
-                <w:b/>
-                <w:sz w:val="28"/>
-                <w:szCs w:val="40"/>
-              </w:rPr>
-              <w:t>hraswam</w:t>
-            </w:r>
-            <w:proofErr w:type="spellEnd"/>
-            <w:r>
-              <w:rPr>
-                <w:rFonts w:cs="Arial"/>
-                <w:b/>
-                <w:sz w:val="28"/>
-                <w:szCs w:val="40"/>
-              </w:rPr>
-              <w:t>)</w:t>
+              <w:t>(it is hraswam)</w:t>
             </w:r>
           </w:p>
         </w:tc>
@@ -7398,25 +7381,7 @@
                 <w:sz w:val="28"/>
                 <w:szCs w:val="40"/>
               </w:rPr>
-              <w:t>(</w:t>
-            </w:r>
-            <w:proofErr w:type="spellStart"/>
-            <w:r>
-              <w:rPr>
-                <w:rFonts w:cs="Arial"/>
-                <w:sz w:val="28"/>
-                <w:szCs w:val="40"/>
-              </w:rPr>
-              <w:t>swaritam</w:t>
-            </w:r>
-            <w:proofErr w:type="spellEnd"/>
-            <w:r>
-              <w:rPr>
-                <w:rFonts w:cs="Arial"/>
-                <w:sz w:val="28"/>
-                <w:szCs w:val="40"/>
-              </w:rPr>
-              <w:t xml:space="preserve"> removed)</w:t>
+              <w:t>(swaritam removed)</w:t>
             </w:r>
           </w:p>
         </w:tc>
@@ -10761,23 +10726,7 @@
                 <w:sz w:val="32"/>
                 <w:szCs w:val="32"/>
               </w:rPr>
-              <w:t xml:space="preserve">(it is </w:t>
-            </w:r>
-            <w:proofErr w:type="spellStart"/>
-            <w:r>
-              <w:rPr>
-                <w:sz w:val="32"/>
-                <w:szCs w:val="32"/>
-              </w:rPr>
-              <w:t>hraswam</w:t>
-            </w:r>
-            <w:proofErr w:type="spellEnd"/>
-            <w:r>
-              <w:rPr>
-                <w:sz w:val="32"/>
-                <w:szCs w:val="32"/>
-              </w:rPr>
-              <w:t>)</w:t>
+              <w:t>(it is hraswam)</w:t>
             </w:r>
           </w:p>
         </w:tc>
@@ -12167,16 +12116,15 @@
                 <w:sz w:val="32"/>
                 <w:szCs w:val="32"/>
               </w:rPr>
-              <w:t>it is only “</w:t>
-            </w:r>
-            <w:proofErr w:type="spellStart"/>
+              <w:t>it is only “B</w:t>
+            </w:r>
             <w:r>
               <w:rPr>
                 <w:rFonts w:cs="Arial"/>
                 <w:sz w:val="32"/>
                 <w:szCs w:val="32"/>
               </w:rPr>
-              <w:t>B</w:t>
+              <w:t>R</w:t>
             </w:r>
             <w:r>
               <w:rPr>
@@ -12184,24 +12132,7 @@
                 <w:sz w:val="32"/>
                 <w:szCs w:val="32"/>
               </w:rPr>
-              <w:t>R</w:t>
-            </w:r>
-            <w:r>
-              <w:rPr>
-                <w:rFonts w:cs="Arial"/>
-                <w:sz w:val="32"/>
-                <w:szCs w:val="32"/>
-              </w:rPr>
-              <w:t>u</w:t>
-            </w:r>
-            <w:proofErr w:type="spellEnd"/>
-            <w:r>
-              <w:rPr>
-                <w:rFonts w:cs="Arial"/>
-                <w:sz w:val="32"/>
-                <w:szCs w:val="32"/>
-              </w:rPr>
-              <w:t>”)</w:t>
+              <w:t>u”)</w:t>
             </w:r>
           </w:p>
         </w:tc>
@@ -13763,27 +13694,7 @@
                 <w:lang w:bidi="ta-IN"/>
               </w:rPr>
               <w:br/>
-              <w:t>(</w:t>
-            </w:r>
-            <w:proofErr w:type="spellStart"/>
-            <w:r>
-              <w:rPr>
-                <w:rFonts w:ascii="Latha" w:hAnsi="Latha" w:cs="Latha"/>
-                <w:sz w:val="28"/>
-                <w:szCs w:val="28"/>
-                <w:lang w:bidi="ta-IN"/>
-              </w:rPr>
-              <w:t>visargam</w:t>
-            </w:r>
-            <w:proofErr w:type="spellEnd"/>
-            <w:r>
-              <w:rPr>
-                <w:rFonts w:ascii="Latha" w:hAnsi="Latha" w:cs="Latha"/>
-                <w:sz w:val="28"/>
-                <w:szCs w:val="28"/>
-                <w:lang w:bidi="ta-IN"/>
-              </w:rPr>
-              <w:t xml:space="preserve"> or additional </w:t>
+              <w:t xml:space="preserve">(visargam or additional </w:t>
             </w:r>
             <w:r>
               <w:rPr>
@@ -14419,6 +14330,7 @@
     <w:lsdException w:name="HTML Sample" w:semiHidden="1" w:unhideWhenUsed="1"/>
     <w:lsdException w:name="HTML Typewriter" w:semiHidden="1" w:unhideWhenUsed="1"/>
     <w:lsdException w:name="HTML Variable" w:semiHidden="1" w:unhideWhenUsed="1"/>
+    <w:lsdException w:name="Normal Table" w:semiHidden="1" w:unhideWhenUsed="1"/>
     <w:lsdException w:name="annotation subject" w:semiHidden="1" w:unhideWhenUsed="1"/>
     <w:lsdException w:name="No List" w:semiHidden="1" w:unhideWhenUsed="1"/>
     <w:lsdException w:name="Outline List 1" w:semiHidden="1" w:unhideWhenUsed="1"/>
@@ -14461,8 +14373,11 @@
     <w:lsdException w:name="Table Contemporary" w:semiHidden="1" w:unhideWhenUsed="1"/>
     <w:lsdException w:name="Table Elegant" w:semiHidden="1" w:unhideWhenUsed="1"/>
     <w:lsdException w:name="Table Professional" w:semiHidden="1" w:unhideWhenUsed="1"/>
+    <w:lsdException w:name="Table Subtle 1" w:semiHidden="1" w:unhideWhenUsed="1"/>
     <w:lsdException w:name="Table Subtle 2" w:semiHidden="1" w:unhideWhenUsed="1"/>
     <w:lsdException w:name="Table Web 1" w:semiHidden="1" w:unhideWhenUsed="1"/>
+    <w:lsdException w:name="Table Web 2" w:semiHidden="1" w:unhideWhenUsed="1"/>
+    <w:lsdException w:name="Table Web 3" w:semiHidden="1" w:unhideWhenUsed="1"/>
     <w:lsdException w:name="Balloon Text" w:semiHidden="1" w:unhideWhenUsed="1"/>
     <w:lsdException w:name="Table Grid" w:uiPriority="59"/>
     <w:lsdException w:name="Table Theme" w:semiHidden="1" w:unhideWhenUsed="1"/>

</xml_diff>